<commit_message>
worked in the todo list
</commit_message>
<xml_diff>
--- a/Documentation/To Do List ESE Team 1.docx
+++ b/Documentation/To Do List ESE Team 1.docx
@@ -10,26 +10,14 @@
           <w:szCs w:val="36"/>
         </w:rPr>
       </w:pPr>
-      <w:proofErr w:type="spellStart"/>
       <w:r>
         <w:rPr>
           <w:b/>
           <w:sz w:val="36"/>
           <w:szCs w:val="36"/>
         </w:rPr>
-        <w:t>To</w:t>
+        <w:t>To Do List ESE Team 1</w:t>
       </w:r>
-      <w:proofErr w:type="spellEnd"/>
-      <w:r>
-        <w:rPr>
-          <w:b/>
-          <w:sz w:val="36"/>
-          <w:szCs w:val="36"/>
-        </w:rPr>
-        <w:t xml:space="preserve"> Do List ESE Team 1</w:t>
-      </w:r>
-      <w:bookmarkStart w:id="0" w:name="_GoBack"/>
-      <w:bookmarkEnd w:id="0"/>
     </w:p>
     <w:p/>
     <w:tbl>
@@ -69,13 +57,8 @@
             <w:pPr>
               <w:cnfStyle w:val="100000000000" w:firstRow="1" w:lastRow="0" w:firstColumn="0" w:lastColumn="0" w:oddVBand="0" w:evenVBand="0" w:oddHBand="0" w:evenHBand="0" w:firstRowFirstColumn="0" w:firstRowLastColumn="0" w:lastRowFirstColumn="0" w:lastRowLastColumn="0"/>
             </w:pPr>
-            <w:proofErr w:type="spellStart"/>
-            <w:r>
-              <w:t>To</w:t>
-            </w:r>
-            <w:proofErr w:type="spellEnd"/>
-            <w:r>
-              <w:t xml:space="preserve"> Do</w:t>
+            <w:r>
+              <w:t>To Do</w:t>
             </w:r>
           </w:p>
         </w:tc>
@@ -99,7 +82,7 @@
       <w:tr>
         <w:trPr>
           <w:cnfStyle w:val="000000100000" w:firstRow="0" w:lastRow="0" w:firstColumn="0" w:lastColumn="0" w:oddVBand="0" w:evenVBand="0" w:oddHBand="1" w:evenHBand="0" w:firstRowFirstColumn="0" w:firstRowLastColumn="0" w:lastRowFirstColumn="0" w:lastRowLastColumn="0"/>
-          <w:trHeight w:val="1131"/>
+          <w:trHeight w:val="261"/>
         </w:trPr>
         <w:tc>
           <w:tcPr>
@@ -109,10 +92,9 @@
           </w:tcPr>
           <w:p>
             <w:r>
-              <w:t>Routen Planer</w:t>
-            </w:r>
-          </w:p>
-          <w:p/>
+              <w:t>Setup the project</w:t>
+            </w:r>
+          </w:p>
         </w:tc>
         <w:tc>
           <w:tcPr>
@@ -132,10 +114,7 @@
               <w:cnfStyle w:val="000000100000" w:firstRow="0" w:lastRow="0" w:firstColumn="0" w:lastColumn="0" w:oddVBand="0" w:evenVBand="0" w:oddHBand="1" w:evenHBand="0" w:firstRowFirstColumn="0" w:firstRowLastColumn="0" w:lastRowFirstColumn="0" w:lastRowLastColumn="0"/>
             </w:pPr>
             <w:r>
-              <w:t>Routen sollen für die verschiedenen Fahrer geplant werden</w:t>
-            </w:r>
-            <w:r>
-              <w:t xml:space="preserve"> (von den Logistikern)</w:t>
+              <w:t>Installieren von Spring/Maven</w:t>
             </w:r>
           </w:p>
         </w:tc>
@@ -152,14 +131,14 @@
               <w:cnfStyle w:val="000000100000" w:firstRow="0" w:lastRow="0" w:firstColumn="0" w:lastColumn="0" w:oddVBand="0" w:evenVBand="0" w:oddHBand="1" w:evenHBand="0" w:firstRowFirstColumn="0" w:firstRowLastColumn="0" w:lastRowFirstColumn="0" w:lastRowLastColumn="0"/>
             </w:pPr>
             <w:r>
-              <w:t>offen</w:t>
+              <w:t>erledigt</w:t>
             </w:r>
           </w:p>
         </w:tc>
       </w:tr>
       <w:tr>
         <w:trPr>
-          <w:trHeight w:val="273"/>
+          <w:trHeight w:val="164"/>
         </w:trPr>
         <w:tc>
           <w:tcPr>
@@ -174,6 +153,7 @@
             <w:tcW w:w="4411" w:type="dxa"/>
             <w:tcBorders>
               <w:top w:val="single" w:sz="4" w:space="0" w:color="auto"/>
+              <w:bottom w:val="single" w:sz="4" w:space="0" w:color="auto"/>
               <w:right w:val="single" w:sz="4" w:space="0" w:color="auto"/>
             </w:tcBorders>
           </w:tcPr>
@@ -187,15 +167,712 @@
               <w:cnfStyle w:val="000000000000" w:firstRow="0" w:lastRow="0" w:firstColumn="0" w:lastColumn="0" w:oddVBand="0" w:evenVBand="0" w:oddHBand="0" w:evenHBand="0" w:firstRowFirstColumn="0" w:firstRowLastColumn="0" w:lastRowFirstColumn="0" w:lastRowLastColumn="0"/>
             </w:pPr>
             <w:r>
-              <w:t xml:space="preserve">Routen sollen automatisch geplant werden (am einfachsten über Google </w:t>
-            </w:r>
-            <w:proofErr w:type="spellStart"/>
-            <w:r>
-              <w:t>Maps</w:t>
-            </w:r>
-            <w:proofErr w:type="spellEnd"/>
-            <w:r>
-              <w:t>)</w:t>
+              <w:t>Installieren von SQL</w:t>
+            </w:r>
+          </w:p>
+        </w:tc>
+        <w:tc>
+          <w:tcPr>
+            <w:tcW w:w="1727" w:type="dxa"/>
+            <w:tcBorders>
+              <w:top w:val="single" w:sz="4" w:space="0" w:color="auto"/>
+              <w:left w:val="single" w:sz="4" w:space="0" w:color="auto"/>
+              <w:bottom w:val="single" w:sz="4" w:space="0" w:color="auto"/>
+            </w:tcBorders>
+          </w:tcPr>
+          <w:p>
+            <w:pPr>
+              <w:cnfStyle w:val="000000000000" w:firstRow="0" w:lastRow="0" w:firstColumn="0" w:lastColumn="0" w:oddVBand="0" w:evenVBand="0" w:oddHBand="0" w:evenHBand="0" w:firstRowFirstColumn="0" w:firstRowLastColumn="0" w:lastRowFirstColumn="0" w:lastRowLastColumn="0"/>
+            </w:pPr>
+            <w:r>
+              <w:t>erledigt</w:t>
+            </w:r>
+          </w:p>
+        </w:tc>
+      </w:tr>
+      <w:tr>
+        <w:trPr>
+          <w:cnfStyle w:val="000000100000" w:firstRow="0" w:lastRow="0" w:firstColumn="0" w:lastColumn="0" w:oddVBand="0" w:evenVBand="0" w:oddHBand="1" w:evenHBand="0" w:firstRowFirstColumn="0" w:firstRowLastColumn="0" w:lastRowFirstColumn="0" w:lastRowLastColumn="0"/>
+          <w:trHeight w:val="383"/>
+        </w:trPr>
+        <w:tc>
+          <w:tcPr>
+            <w:cnfStyle w:val="001000000000" w:firstRow="0" w:lastRow="0" w:firstColumn="1" w:lastColumn="0" w:oddVBand="0" w:evenVBand="0" w:oddHBand="0" w:evenHBand="0" w:firstRowFirstColumn="0" w:firstRowLastColumn="0" w:lastRowFirstColumn="0" w:lastRowLastColumn="0"/>
+            <w:tcW w:w="3068" w:type="dxa"/>
+            <w:vMerge/>
+            <w:tcBorders>
+              <w:bottom w:val="single" w:sz="4" w:space="0" w:color="auto"/>
+            </w:tcBorders>
+          </w:tcPr>
+          <w:p/>
+        </w:tc>
+        <w:tc>
+          <w:tcPr>
+            <w:tcW w:w="4411" w:type="dxa"/>
+            <w:tcBorders>
+              <w:top w:val="single" w:sz="4" w:space="0" w:color="auto"/>
+              <w:bottom w:val="single" w:sz="4" w:space="0" w:color="auto"/>
+              <w:right w:val="single" w:sz="4" w:space="0" w:color="auto"/>
+            </w:tcBorders>
+          </w:tcPr>
+          <w:p>
+            <w:pPr>
+              <w:pStyle w:val="Listenabsatz"/>
+              <w:numPr>
+                <w:ilvl w:val="0"/>
+                <w:numId w:val="1"/>
+              </w:numPr>
+              <w:cnfStyle w:val="000000100000" w:firstRow="0" w:lastRow="0" w:firstColumn="0" w:lastColumn="0" w:oddVBand="0" w:evenVBand="0" w:oddHBand="1" w:evenHBand="0" w:firstRowFirstColumn="0" w:firstRowLastColumn="0" w:lastRowFirstColumn="0" w:lastRowLastColumn="0"/>
+            </w:pPr>
+            <w:r>
+              <w:t>Datenbank erstellen</w:t>
+            </w:r>
+          </w:p>
+        </w:tc>
+        <w:tc>
+          <w:tcPr>
+            <w:tcW w:w="1727" w:type="dxa"/>
+            <w:tcBorders>
+              <w:top w:val="single" w:sz="4" w:space="0" w:color="auto"/>
+              <w:left w:val="single" w:sz="4" w:space="0" w:color="auto"/>
+              <w:bottom w:val="single" w:sz="4" w:space="0" w:color="auto"/>
+            </w:tcBorders>
+          </w:tcPr>
+          <w:p>
+            <w:pPr>
+              <w:cnfStyle w:val="000000100000" w:firstRow="0" w:lastRow="0" w:firstColumn="0" w:lastColumn="0" w:oddVBand="0" w:evenVBand="0" w:oddHBand="1" w:evenHBand="0" w:firstRowFirstColumn="0" w:firstRowLastColumn="0" w:lastRowFirstColumn="0" w:lastRowLastColumn="0"/>
+            </w:pPr>
+            <w:r>
+              <w:t>erledigt</w:t>
+            </w:r>
+          </w:p>
+        </w:tc>
+      </w:tr>
+      <w:tr>
+        <w:trPr>
+          <w:trHeight w:val="183"/>
+        </w:trPr>
+        <w:tc>
+          <w:tcPr>
+            <w:cnfStyle w:val="001000000000" w:firstRow="0" w:lastRow="0" w:firstColumn="1" w:lastColumn="0" w:oddVBand="0" w:evenVBand="0" w:oddHBand="0" w:evenHBand="0" w:firstRowFirstColumn="0" w:firstRowLastColumn="0" w:lastRowFirstColumn="0" w:lastRowLastColumn="0"/>
+            <w:tcW w:w="3068" w:type="dxa"/>
+            <w:vMerge w:val="restart"/>
+            <w:tcBorders>
+              <w:top w:val="single" w:sz="4" w:space="0" w:color="auto"/>
+            </w:tcBorders>
+          </w:tcPr>
+          <w:p>
+            <w:r>
+              <w:t>Setup the webpage</w:t>
+            </w:r>
+          </w:p>
+        </w:tc>
+        <w:tc>
+          <w:tcPr>
+            <w:tcW w:w="4411" w:type="dxa"/>
+            <w:tcBorders>
+              <w:top w:val="single" w:sz="4" w:space="0" w:color="auto"/>
+              <w:bottom w:val="single" w:sz="4" w:space="0" w:color="auto"/>
+              <w:right w:val="single" w:sz="4" w:space="0" w:color="auto"/>
+            </w:tcBorders>
+          </w:tcPr>
+          <w:p>
+            <w:pPr>
+              <w:pStyle w:val="Listenabsatz"/>
+              <w:numPr>
+                <w:ilvl w:val="0"/>
+                <w:numId w:val="1"/>
+              </w:numPr>
+              <w:cnfStyle w:val="000000000000" w:firstRow="0" w:lastRow="0" w:firstColumn="0" w:lastColumn="0" w:oddVBand="0" w:evenVBand="0" w:oddHBand="0" w:evenHBand="0" w:firstRowFirstColumn="0" w:firstRowLastColumn="0" w:lastRowFirstColumn="0" w:lastRowLastColumn="0"/>
+            </w:pPr>
+            <w:r>
+              <w:t>HTML Files</w:t>
+            </w:r>
+          </w:p>
+        </w:tc>
+        <w:tc>
+          <w:tcPr>
+            <w:tcW w:w="1727" w:type="dxa"/>
+            <w:tcBorders>
+              <w:top w:val="single" w:sz="4" w:space="0" w:color="auto"/>
+              <w:left w:val="single" w:sz="4" w:space="0" w:color="auto"/>
+              <w:bottom w:val="single" w:sz="4" w:space="0" w:color="auto"/>
+            </w:tcBorders>
+          </w:tcPr>
+          <w:p>
+            <w:pPr>
+              <w:cnfStyle w:val="000000000000" w:firstRow="0" w:lastRow="0" w:firstColumn="0" w:lastColumn="0" w:oddVBand="0" w:evenVBand="0" w:oddHBand="0" w:evenHBand="0" w:firstRowFirstColumn="0" w:firstRowLastColumn="0" w:lastRowFirstColumn="0" w:lastRowLastColumn="0"/>
+            </w:pPr>
+            <w:r>
+              <w:t>erledigt</w:t>
+            </w:r>
+          </w:p>
+        </w:tc>
+      </w:tr>
+      <w:tr>
+        <w:trPr>
+          <w:cnfStyle w:val="000000100000" w:firstRow="0" w:lastRow="0" w:firstColumn="0" w:lastColumn="0" w:oddVBand="0" w:evenVBand="0" w:oddHBand="1" w:evenHBand="0" w:firstRowFirstColumn="0" w:firstRowLastColumn="0" w:lastRowFirstColumn="0" w:lastRowLastColumn="0"/>
+          <w:trHeight w:val="620"/>
+        </w:trPr>
+        <w:tc>
+          <w:tcPr>
+            <w:cnfStyle w:val="001000000000" w:firstRow="0" w:lastRow="0" w:firstColumn="1" w:lastColumn="0" w:oddVBand="0" w:evenVBand="0" w:oddHBand="0" w:evenHBand="0" w:firstRowFirstColumn="0" w:firstRowLastColumn="0" w:lastRowFirstColumn="0" w:lastRowLastColumn="0"/>
+            <w:tcW w:w="3068" w:type="dxa"/>
+            <w:vMerge/>
+          </w:tcPr>
+          <w:p/>
+        </w:tc>
+        <w:tc>
+          <w:tcPr>
+            <w:tcW w:w="4411" w:type="dxa"/>
+            <w:tcBorders>
+              <w:top w:val="single" w:sz="4" w:space="0" w:color="auto"/>
+              <w:bottom w:val="single" w:sz="4" w:space="0" w:color="auto"/>
+              <w:right w:val="single" w:sz="4" w:space="0" w:color="auto"/>
+            </w:tcBorders>
+          </w:tcPr>
+          <w:p>
+            <w:pPr>
+              <w:pStyle w:val="Listenabsatz"/>
+              <w:numPr>
+                <w:ilvl w:val="0"/>
+                <w:numId w:val="1"/>
+              </w:numPr>
+              <w:cnfStyle w:val="000000100000" w:firstRow="0" w:lastRow="0" w:firstColumn="0" w:lastColumn="0" w:oddVBand="0" w:evenVBand="0" w:oddHBand="1" w:evenHBand="0" w:firstRowFirstColumn="0" w:firstRowLastColumn="0" w:lastRowFirstColumn="0" w:lastRowLastColumn="0"/>
+            </w:pPr>
+            <w:r>
+              <w:t>Java - Arbeiten mit dem Model-View-Controller</w:t>
+            </w:r>
+          </w:p>
+        </w:tc>
+        <w:tc>
+          <w:tcPr>
+            <w:tcW w:w="1727" w:type="dxa"/>
+            <w:tcBorders>
+              <w:top w:val="single" w:sz="4" w:space="0" w:color="auto"/>
+              <w:left w:val="single" w:sz="4" w:space="0" w:color="auto"/>
+              <w:bottom w:val="single" w:sz="4" w:space="0" w:color="auto"/>
+            </w:tcBorders>
+          </w:tcPr>
+          <w:p>
+            <w:pPr>
+              <w:cnfStyle w:val="000000100000" w:firstRow="0" w:lastRow="0" w:firstColumn="0" w:lastColumn="0" w:oddVBand="0" w:evenVBand="0" w:oddHBand="1" w:evenHBand="0" w:firstRowFirstColumn="0" w:firstRowLastColumn="0" w:lastRowFirstColumn="0" w:lastRowLastColumn="0"/>
+            </w:pPr>
+            <w:r>
+              <w:t>erledigt</w:t>
+            </w:r>
+          </w:p>
+        </w:tc>
+      </w:tr>
+      <w:tr>
+        <w:trPr>
+          <w:trHeight w:val="180"/>
+        </w:trPr>
+        <w:tc>
+          <w:tcPr>
+            <w:cnfStyle w:val="001000000000" w:firstRow="0" w:lastRow="0" w:firstColumn="1" w:lastColumn="0" w:oddVBand="0" w:evenVBand="0" w:oddHBand="0" w:evenHBand="0" w:firstRowFirstColumn="0" w:firstRowLastColumn="0" w:lastRowFirstColumn="0" w:lastRowLastColumn="0"/>
+            <w:tcW w:w="3068" w:type="dxa"/>
+            <w:vMerge/>
+          </w:tcPr>
+          <w:p/>
+        </w:tc>
+        <w:tc>
+          <w:tcPr>
+            <w:tcW w:w="4411" w:type="dxa"/>
+            <w:tcBorders>
+              <w:top w:val="single" w:sz="4" w:space="0" w:color="auto"/>
+              <w:bottom w:val="single" w:sz="4" w:space="0" w:color="auto"/>
+              <w:right w:val="single" w:sz="4" w:space="0" w:color="auto"/>
+            </w:tcBorders>
+          </w:tcPr>
+          <w:p>
+            <w:pPr>
+              <w:pStyle w:val="Listenabsatz"/>
+              <w:numPr>
+                <w:ilvl w:val="0"/>
+                <w:numId w:val="1"/>
+              </w:numPr>
+              <w:cnfStyle w:val="000000000000" w:firstRow="0" w:lastRow="0" w:firstColumn="0" w:lastColumn="0" w:oddVBand="0" w:evenVBand="0" w:oddHBand="0" w:evenHBand="0" w:firstRowFirstColumn="0" w:firstRowLastColumn="0" w:lastRowFirstColumn="0" w:lastRowLastColumn="0"/>
+            </w:pPr>
+            <w:r>
+              <w:t>Controllers</w:t>
+            </w:r>
+          </w:p>
+        </w:tc>
+        <w:tc>
+          <w:tcPr>
+            <w:tcW w:w="1727" w:type="dxa"/>
+            <w:tcBorders>
+              <w:top w:val="single" w:sz="4" w:space="0" w:color="auto"/>
+              <w:left w:val="single" w:sz="4" w:space="0" w:color="auto"/>
+              <w:bottom w:val="single" w:sz="4" w:space="0" w:color="auto"/>
+            </w:tcBorders>
+          </w:tcPr>
+          <w:p>
+            <w:pPr>
+              <w:cnfStyle w:val="000000000000" w:firstRow="0" w:lastRow="0" w:firstColumn="0" w:lastColumn="0" w:oddVBand="0" w:evenVBand="0" w:oddHBand="0" w:evenHBand="0" w:firstRowFirstColumn="0" w:firstRowLastColumn="0" w:lastRowFirstColumn="0" w:lastRowLastColumn="0"/>
+            </w:pPr>
+            <w:r>
+              <w:t>erledigt</w:t>
+            </w:r>
+          </w:p>
+        </w:tc>
+      </w:tr>
+      <w:tr>
+        <w:trPr>
+          <w:cnfStyle w:val="000000100000" w:firstRow="0" w:lastRow="0" w:firstColumn="0" w:lastColumn="0" w:oddVBand="0" w:evenVBand="0" w:oddHBand="1" w:evenHBand="0" w:firstRowFirstColumn="0" w:firstRowLastColumn="0" w:lastRowFirstColumn="0" w:lastRowLastColumn="0"/>
+          <w:trHeight w:val="365"/>
+        </w:trPr>
+        <w:tc>
+          <w:tcPr>
+            <w:cnfStyle w:val="001000000000" w:firstRow="0" w:lastRow="0" w:firstColumn="1" w:lastColumn="0" w:oddVBand="0" w:evenVBand="0" w:oddHBand="0" w:evenHBand="0" w:firstRowFirstColumn="0" w:firstRowLastColumn="0" w:lastRowFirstColumn="0" w:lastRowLastColumn="0"/>
+            <w:tcW w:w="3068" w:type="dxa"/>
+            <w:vMerge/>
+            <w:tcBorders>
+              <w:bottom w:val="single" w:sz="4" w:space="0" w:color="auto"/>
+            </w:tcBorders>
+          </w:tcPr>
+          <w:p/>
+        </w:tc>
+        <w:tc>
+          <w:tcPr>
+            <w:tcW w:w="4411" w:type="dxa"/>
+            <w:tcBorders>
+              <w:top w:val="single" w:sz="4" w:space="0" w:color="auto"/>
+              <w:bottom w:val="single" w:sz="4" w:space="0" w:color="auto"/>
+              <w:right w:val="single" w:sz="4" w:space="0" w:color="auto"/>
+            </w:tcBorders>
+          </w:tcPr>
+          <w:p>
+            <w:pPr>
+              <w:pStyle w:val="Listenabsatz"/>
+              <w:numPr>
+                <w:ilvl w:val="0"/>
+                <w:numId w:val="1"/>
+              </w:numPr>
+              <w:cnfStyle w:val="000000100000" w:firstRow="0" w:lastRow="0" w:firstColumn="0" w:lastColumn="0" w:oddVBand="0" w:evenVBand="0" w:oddHBand="1" w:evenHBand="0" w:firstRowFirstColumn="0" w:firstRowLastColumn="0" w:lastRowFirstColumn="0" w:lastRowLastColumn="0"/>
+            </w:pPr>
+            <w:r>
+              <w:t>Repositories</w:t>
+            </w:r>
+          </w:p>
+        </w:tc>
+        <w:tc>
+          <w:tcPr>
+            <w:tcW w:w="1727" w:type="dxa"/>
+            <w:tcBorders>
+              <w:top w:val="single" w:sz="4" w:space="0" w:color="auto"/>
+              <w:left w:val="single" w:sz="4" w:space="0" w:color="auto"/>
+              <w:bottom w:val="single" w:sz="4" w:space="0" w:color="auto"/>
+            </w:tcBorders>
+          </w:tcPr>
+          <w:p>
+            <w:pPr>
+              <w:cnfStyle w:val="000000100000" w:firstRow="0" w:lastRow="0" w:firstColumn="0" w:lastColumn="0" w:oddVBand="0" w:evenVBand="0" w:oddHBand="1" w:evenHBand="0" w:firstRowFirstColumn="0" w:firstRowLastColumn="0" w:lastRowFirstColumn="0" w:lastRowLastColumn="0"/>
+            </w:pPr>
+            <w:r>
+              <w:t>erledigt</w:t>
+            </w:r>
+          </w:p>
+        </w:tc>
+      </w:tr>
+      <w:tr>
+        <w:trPr>
+          <w:trHeight w:val="150"/>
+        </w:trPr>
+        <w:tc>
+          <w:tcPr>
+            <w:cnfStyle w:val="001000000000" w:firstRow="0" w:lastRow="0" w:firstColumn="1" w:lastColumn="0" w:oddVBand="0" w:evenVBand="0" w:oddHBand="0" w:evenHBand="0" w:firstRowFirstColumn="0" w:firstRowLastColumn="0" w:lastRowFirstColumn="0" w:lastRowLastColumn="0"/>
+            <w:tcW w:w="3068" w:type="dxa"/>
+            <w:tcBorders>
+              <w:top w:val="single" w:sz="4" w:space="0" w:color="auto"/>
+              <w:bottom w:val="single" w:sz="4" w:space="0" w:color="auto"/>
+            </w:tcBorders>
+          </w:tcPr>
+          <w:p>
+            <w:r>
+              <w:t>Generate lists with the database</w:t>
+            </w:r>
+          </w:p>
+        </w:tc>
+        <w:tc>
+          <w:tcPr>
+            <w:tcW w:w="4411" w:type="dxa"/>
+            <w:tcBorders>
+              <w:top w:val="single" w:sz="4" w:space="0" w:color="auto"/>
+              <w:bottom w:val="single" w:sz="4" w:space="0" w:color="auto"/>
+              <w:right w:val="single" w:sz="4" w:space="0" w:color="auto"/>
+            </w:tcBorders>
+          </w:tcPr>
+          <w:p>
+            <w:pPr>
+              <w:pStyle w:val="Listenabsatz"/>
+              <w:numPr>
+                <w:ilvl w:val="0"/>
+                <w:numId w:val="1"/>
+              </w:numPr>
+              <w:cnfStyle w:val="000000000000" w:firstRow="0" w:lastRow="0" w:firstColumn="0" w:lastColumn="0" w:oddVBand="0" w:evenVBand="0" w:oddHBand="0" w:evenHBand="0" w:firstRowFirstColumn="0" w:firstRowLastColumn="0" w:lastRowFirstColumn="0" w:lastRowLastColumn="0"/>
+            </w:pPr>
+            <w:r>
+              <w:t>Einträge werden in der Datenbank gespeichert</w:t>
+            </w:r>
+          </w:p>
+        </w:tc>
+        <w:tc>
+          <w:tcPr>
+            <w:tcW w:w="1727" w:type="dxa"/>
+            <w:tcBorders>
+              <w:top w:val="single" w:sz="4" w:space="0" w:color="auto"/>
+              <w:left w:val="single" w:sz="4" w:space="0" w:color="auto"/>
+              <w:bottom w:val="single" w:sz="4" w:space="0" w:color="auto"/>
+            </w:tcBorders>
+          </w:tcPr>
+          <w:p>
+            <w:pPr>
+              <w:cnfStyle w:val="000000000000" w:firstRow="0" w:lastRow="0" w:firstColumn="0" w:lastColumn="0" w:oddVBand="0" w:evenVBand="0" w:oddHBand="0" w:evenHBand="0" w:firstRowFirstColumn="0" w:firstRowLastColumn="0" w:lastRowFirstColumn="0" w:lastRowLastColumn="0"/>
+            </w:pPr>
+            <w:r>
+              <w:t>erledigt</w:t>
+            </w:r>
+          </w:p>
+        </w:tc>
+      </w:tr>
+      <w:tr>
+        <w:trPr>
+          <w:cnfStyle w:val="000000100000" w:firstRow="0" w:lastRow="0" w:firstColumn="0" w:lastColumn="0" w:oddVBand="0" w:evenVBand="0" w:oddHBand="1" w:evenHBand="0" w:firstRowFirstColumn="0" w:firstRowLastColumn="0" w:lastRowFirstColumn="0" w:lastRowLastColumn="0"/>
+          <w:trHeight w:val="529"/>
+        </w:trPr>
+        <w:tc>
+          <w:tcPr>
+            <w:cnfStyle w:val="001000000000" w:firstRow="0" w:lastRow="0" w:firstColumn="1" w:lastColumn="0" w:oddVBand="0" w:evenVBand="0" w:oddHBand="0" w:evenHBand="0" w:firstRowFirstColumn="0" w:firstRowLastColumn="0" w:lastRowFirstColumn="0" w:lastRowLastColumn="0"/>
+            <w:tcW w:w="3068" w:type="dxa"/>
+            <w:tcBorders>
+              <w:top w:val="single" w:sz="4" w:space="0" w:color="auto"/>
+              <w:bottom w:val="single" w:sz="4" w:space="0" w:color="auto"/>
+            </w:tcBorders>
+          </w:tcPr>
+          <w:p>
+            <w:r>
+              <w:t>Show the database lists on the webpage</w:t>
+            </w:r>
+          </w:p>
+        </w:tc>
+        <w:tc>
+          <w:tcPr>
+            <w:tcW w:w="4411" w:type="dxa"/>
+            <w:tcBorders>
+              <w:top w:val="single" w:sz="4" w:space="0" w:color="auto"/>
+              <w:bottom w:val="single" w:sz="4" w:space="0" w:color="auto"/>
+              <w:right w:val="single" w:sz="4" w:space="0" w:color="auto"/>
+            </w:tcBorders>
+          </w:tcPr>
+          <w:p>
+            <w:pPr>
+              <w:pStyle w:val="Listenabsatz"/>
+              <w:numPr>
+                <w:ilvl w:val="0"/>
+                <w:numId w:val="1"/>
+              </w:numPr>
+              <w:cnfStyle w:val="000000100000" w:firstRow="0" w:lastRow="0" w:firstColumn="0" w:lastColumn="0" w:oddVBand="0" w:evenVBand="0" w:oddHBand="1" w:evenHBand="0" w:firstRowFirstColumn="0" w:firstRowLastColumn="0" w:lastRowFirstColumn="0" w:lastRowLastColumn="0"/>
+            </w:pPr>
+            <w:r>
+              <w:t>Die Aufträge sollen aufgelistet auf der Webpage angezeigt werden</w:t>
+            </w:r>
+          </w:p>
+        </w:tc>
+        <w:tc>
+          <w:tcPr>
+            <w:tcW w:w="1727" w:type="dxa"/>
+            <w:tcBorders>
+              <w:top w:val="single" w:sz="4" w:space="0" w:color="auto"/>
+              <w:left w:val="single" w:sz="4" w:space="0" w:color="auto"/>
+              <w:bottom w:val="single" w:sz="4" w:space="0" w:color="auto"/>
+            </w:tcBorders>
+          </w:tcPr>
+          <w:p>
+            <w:pPr>
+              <w:cnfStyle w:val="000000100000" w:firstRow="0" w:lastRow="0" w:firstColumn="0" w:lastColumn="0" w:oddVBand="0" w:evenVBand="0" w:oddHBand="1" w:evenHBand="0" w:firstRowFirstColumn="0" w:firstRowLastColumn="0" w:lastRowFirstColumn="0" w:lastRowLastColumn="0"/>
+            </w:pPr>
+            <w:r>
+              <w:t>erledigt</w:t>
+            </w:r>
+          </w:p>
+        </w:tc>
+      </w:tr>
+      <w:tr>
+        <w:trPr>
+          <w:trHeight w:val="511"/>
+        </w:trPr>
+        <w:tc>
+          <w:tcPr>
+            <w:cnfStyle w:val="001000000000" w:firstRow="0" w:lastRow="0" w:firstColumn="1" w:lastColumn="0" w:oddVBand="0" w:evenVBand="0" w:oddHBand="0" w:evenHBand="0" w:firstRowFirstColumn="0" w:firstRowLastColumn="0" w:lastRowFirstColumn="0" w:lastRowLastColumn="0"/>
+            <w:tcW w:w="3068" w:type="dxa"/>
+            <w:vMerge w:val="restart"/>
+            <w:tcBorders>
+              <w:top w:val="single" w:sz="4" w:space="0" w:color="auto"/>
+            </w:tcBorders>
+          </w:tcPr>
+          <w:p>
+            <w:r>
+              <w:t>Productlists</w:t>
+            </w:r>
+          </w:p>
+        </w:tc>
+        <w:tc>
+          <w:tcPr>
+            <w:tcW w:w="4411" w:type="dxa"/>
+            <w:tcBorders>
+              <w:top w:val="single" w:sz="4" w:space="0" w:color="auto"/>
+              <w:bottom w:val="single" w:sz="4" w:space="0" w:color="auto"/>
+              <w:right w:val="single" w:sz="4" w:space="0" w:color="auto"/>
+            </w:tcBorders>
+          </w:tcPr>
+          <w:p>
+            <w:pPr>
+              <w:pStyle w:val="Listenabsatz"/>
+              <w:numPr>
+                <w:ilvl w:val="0"/>
+                <w:numId w:val="1"/>
+              </w:numPr>
+              <w:cnfStyle w:val="000000000000" w:firstRow="0" w:lastRow="0" w:firstColumn="0" w:lastColumn="0" w:oddVBand="0" w:evenVBand="0" w:oddHBand="0" w:evenHBand="0" w:firstRowFirstColumn="0" w:firstRowLastColumn="0" w:lastRowFirstColumn="0" w:lastRowLastColumn="0"/>
+            </w:pPr>
+            <w:r>
+              <w:t>Möglicherweise Datenbank für die Produkte der Firma erstellen</w:t>
+            </w:r>
+          </w:p>
+        </w:tc>
+        <w:tc>
+          <w:tcPr>
+            <w:tcW w:w="1727" w:type="dxa"/>
+            <w:tcBorders>
+              <w:top w:val="single" w:sz="4" w:space="0" w:color="auto"/>
+              <w:left w:val="single" w:sz="4" w:space="0" w:color="auto"/>
+              <w:bottom w:val="single" w:sz="4" w:space="0" w:color="auto"/>
+            </w:tcBorders>
+          </w:tcPr>
+          <w:p>
+            <w:pPr>
+              <w:cnfStyle w:val="000000000000" w:firstRow="0" w:lastRow="0" w:firstColumn="0" w:lastColumn="0" w:oddVBand="0" w:evenVBand="0" w:oddHBand="0" w:evenHBand="0" w:firstRowFirstColumn="0" w:firstRowLastColumn="0" w:lastRowFirstColumn="0" w:lastRowLastColumn="0"/>
+            </w:pPr>
+            <w:r>
+              <w:t>offen</w:t>
+            </w:r>
+          </w:p>
+        </w:tc>
+      </w:tr>
+      <w:tr>
+        <w:trPr>
+          <w:cnfStyle w:val="000000100000" w:firstRow="0" w:lastRow="0" w:firstColumn="0" w:lastColumn="0" w:oddVBand="0" w:evenVBand="0" w:oddHBand="1" w:evenHBand="0" w:firstRowFirstColumn="0" w:firstRowLastColumn="0" w:lastRowFirstColumn="0" w:lastRowLastColumn="0"/>
+          <w:trHeight w:val="474"/>
+        </w:trPr>
+        <w:tc>
+          <w:tcPr>
+            <w:cnfStyle w:val="001000000000" w:firstRow="0" w:lastRow="0" w:firstColumn="1" w:lastColumn="0" w:oddVBand="0" w:evenVBand="0" w:oddHBand="0" w:evenHBand="0" w:firstRowFirstColumn="0" w:firstRowLastColumn="0" w:lastRowFirstColumn="0" w:lastRowLastColumn="0"/>
+            <w:tcW w:w="3068" w:type="dxa"/>
+            <w:vMerge/>
+            <w:tcBorders>
+              <w:bottom w:val="single" w:sz="4" w:space="0" w:color="auto"/>
+            </w:tcBorders>
+          </w:tcPr>
+          <w:p/>
+        </w:tc>
+        <w:tc>
+          <w:tcPr>
+            <w:tcW w:w="4411" w:type="dxa"/>
+            <w:tcBorders>
+              <w:top w:val="single" w:sz="4" w:space="0" w:color="auto"/>
+              <w:bottom w:val="single" w:sz="4" w:space="0" w:color="auto"/>
+              <w:right w:val="single" w:sz="4" w:space="0" w:color="auto"/>
+            </w:tcBorders>
+          </w:tcPr>
+          <w:p>
+            <w:pPr>
+              <w:pStyle w:val="Listenabsatz"/>
+              <w:numPr>
+                <w:ilvl w:val="0"/>
+                <w:numId w:val="1"/>
+              </w:numPr>
+              <w:cnfStyle w:val="000000100000" w:firstRow="0" w:lastRow="0" w:firstColumn="0" w:lastColumn="0" w:oddVBand="0" w:evenVBand="0" w:oddHBand="1" w:evenHBand="0" w:firstRowFirstColumn="0" w:firstRowLastColumn="0" w:lastRowFirstColumn="0" w:lastRowLastColumn="0"/>
+            </w:pPr>
+            <w:r>
+              <w:t>Auswählfeld erstellen mit den gegebenen Produkten</w:t>
+            </w:r>
+          </w:p>
+        </w:tc>
+        <w:tc>
+          <w:tcPr>
+            <w:tcW w:w="1727" w:type="dxa"/>
+            <w:tcBorders>
+              <w:top w:val="single" w:sz="4" w:space="0" w:color="auto"/>
+              <w:left w:val="single" w:sz="4" w:space="0" w:color="auto"/>
+              <w:bottom w:val="single" w:sz="4" w:space="0" w:color="auto"/>
+            </w:tcBorders>
+          </w:tcPr>
+          <w:p>
+            <w:pPr>
+              <w:cnfStyle w:val="000000100000" w:firstRow="0" w:lastRow="0" w:firstColumn="0" w:lastColumn="0" w:oddVBand="0" w:evenVBand="0" w:oddHBand="1" w:evenHBand="0" w:firstRowFirstColumn="0" w:firstRowLastColumn="0" w:lastRowFirstColumn="0" w:lastRowLastColumn="0"/>
+            </w:pPr>
+            <w:r>
+              <w:t>offen</w:t>
+            </w:r>
+          </w:p>
+        </w:tc>
+      </w:tr>
+      <w:tr>
+        <w:trPr>
+          <w:trHeight w:val="365"/>
+        </w:trPr>
+        <w:tc>
+          <w:tcPr>
+            <w:cnfStyle w:val="001000000000" w:firstRow="0" w:lastRow="0" w:firstColumn="1" w:lastColumn="0" w:oddVBand="0" w:evenVBand="0" w:oddHBand="0" w:evenHBand="0" w:firstRowFirstColumn="0" w:firstRowLastColumn="0" w:lastRowFirstColumn="0" w:lastRowLastColumn="0"/>
+            <w:tcW w:w="3068" w:type="dxa"/>
+            <w:tcBorders>
+              <w:top w:val="single" w:sz="4" w:space="0" w:color="auto"/>
+              <w:bottom w:val="single" w:sz="4" w:space="0" w:color="auto"/>
+            </w:tcBorders>
+          </w:tcPr>
+          <w:p>
+            <w:r>
+              <w:t>Client search</w:t>
+            </w:r>
+          </w:p>
+        </w:tc>
+        <w:tc>
+          <w:tcPr>
+            <w:tcW w:w="4411" w:type="dxa"/>
+            <w:tcBorders>
+              <w:top w:val="single" w:sz="4" w:space="0" w:color="auto"/>
+              <w:bottom w:val="single" w:sz="4" w:space="0" w:color="auto"/>
+              <w:right w:val="single" w:sz="4" w:space="0" w:color="auto"/>
+            </w:tcBorders>
+          </w:tcPr>
+          <w:p>
+            <w:pPr>
+              <w:pStyle w:val="Listenabsatz"/>
+              <w:numPr>
+                <w:ilvl w:val="0"/>
+                <w:numId w:val="1"/>
+              </w:numPr>
+              <w:cnfStyle w:val="000000000000" w:firstRow="0" w:lastRow="0" w:firstColumn="0" w:lastColumn="0" w:oddVBand="0" w:evenVBand="0" w:oddHBand="0" w:evenHBand="0" w:firstRowFirstColumn="0" w:firstRowLastColumn="0" w:lastRowFirstColumn="0" w:lastRowLastColumn="0"/>
+            </w:pPr>
+            <w:r>
+              <w:t>Suche der bestehenden Kunden erstellen</w:t>
+            </w:r>
+          </w:p>
+        </w:tc>
+        <w:tc>
+          <w:tcPr>
+            <w:tcW w:w="1727" w:type="dxa"/>
+            <w:tcBorders>
+              <w:top w:val="single" w:sz="4" w:space="0" w:color="auto"/>
+              <w:left w:val="single" w:sz="4" w:space="0" w:color="auto"/>
+              <w:bottom w:val="single" w:sz="4" w:space="0" w:color="auto"/>
+            </w:tcBorders>
+          </w:tcPr>
+          <w:p>
+            <w:pPr>
+              <w:cnfStyle w:val="000000000000" w:firstRow="0" w:lastRow="0" w:firstColumn="0" w:lastColumn="0" w:oddVBand="0" w:evenVBand="0" w:oddHBand="0" w:evenHBand="0" w:firstRowFirstColumn="0" w:firstRowLastColumn="0" w:lastRowFirstColumn="0" w:lastRowLastColumn="0"/>
+            </w:pPr>
+            <w:r>
+              <w:t>offen</w:t>
+            </w:r>
+          </w:p>
+        </w:tc>
+      </w:tr>
+      <w:tr>
+        <w:trPr>
+          <w:cnfStyle w:val="000000100000" w:firstRow="0" w:lastRow="0" w:firstColumn="0" w:lastColumn="0" w:oddVBand="0" w:evenVBand="0" w:oddHBand="1" w:evenHBand="0" w:firstRowFirstColumn="0" w:firstRowLastColumn="0" w:lastRowFirstColumn="0" w:lastRowLastColumn="0"/>
+          <w:trHeight w:val="984"/>
+        </w:trPr>
+        <w:tc>
+          <w:tcPr>
+            <w:cnfStyle w:val="001000000000" w:firstRow="0" w:lastRow="0" w:firstColumn="1" w:lastColumn="0" w:oddVBand="0" w:evenVBand="0" w:oddHBand="0" w:evenHBand="0" w:firstRowFirstColumn="0" w:firstRowLastColumn="0" w:lastRowFirstColumn="0" w:lastRowLastColumn="0"/>
+            <w:tcW w:w="3068" w:type="dxa"/>
+            <w:vMerge w:val="restart"/>
+            <w:tcBorders>
+              <w:top w:val="single" w:sz="4" w:space="0" w:color="auto"/>
+            </w:tcBorders>
+          </w:tcPr>
+          <w:p>
+            <w:r>
+              <w:t>Routen Planer</w:t>
+            </w:r>
+          </w:p>
+          <w:p/>
+        </w:tc>
+        <w:tc>
+          <w:tcPr>
+            <w:tcW w:w="4411" w:type="dxa"/>
+            <w:tcBorders>
+              <w:top w:val="single" w:sz="4" w:space="0" w:color="auto"/>
+              <w:bottom w:val="single" w:sz="4" w:space="0" w:color="auto"/>
+              <w:right w:val="single" w:sz="4" w:space="0" w:color="auto"/>
+            </w:tcBorders>
+          </w:tcPr>
+          <w:p>
+            <w:pPr>
+              <w:pStyle w:val="Listenabsatz"/>
+              <w:numPr>
+                <w:ilvl w:val="0"/>
+                <w:numId w:val="1"/>
+              </w:numPr>
+              <w:cnfStyle w:val="000000100000" w:firstRow="0" w:lastRow="0" w:firstColumn="0" w:lastColumn="0" w:oddVBand="0" w:evenVBand="0" w:oddHBand="1" w:evenHBand="0" w:firstRowFirstColumn="0" w:firstRowLastColumn="0" w:lastRowFirstColumn="0" w:lastRowLastColumn="0"/>
+            </w:pPr>
+            <w:r>
+              <w:t>Routen sollen für die verschiedenen Fahrer geplant werden (von den Logistikern)</w:t>
+            </w:r>
+          </w:p>
+        </w:tc>
+        <w:tc>
+          <w:tcPr>
+            <w:tcW w:w="1727" w:type="dxa"/>
+            <w:tcBorders>
+              <w:top w:val="single" w:sz="4" w:space="0" w:color="auto"/>
+              <w:left w:val="single" w:sz="4" w:space="0" w:color="auto"/>
+              <w:bottom w:val="single" w:sz="4" w:space="0" w:color="auto"/>
+            </w:tcBorders>
+          </w:tcPr>
+          <w:p>
+            <w:pPr>
+              <w:cnfStyle w:val="000000100000" w:firstRow="0" w:lastRow="0" w:firstColumn="0" w:lastColumn="0" w:oddVBand="0" w:evenVBand="0" w:oddHBand="1" w:evenHBand="0" w:firstRowFirstColumn="0" w:firstRowLastColumn="0" w:lastRowFirstColumn="0" w:lastRowLastColumn="0"/>
+            </w:pPr>
+            <w:r>
+              <w:t>offen</w:t>
+            </w:r>
+          </w:p>
+        </w:tc>
+      </w:tr>
+      <w:tr>
+        <w:trPr>
+          <w:trHeight w:val="273"/>
+        </w:trPr>
+        <w:tc>
+          <w:tcPr>
+            <w:cnfStyle w:val="001000000000" w:firstRow="0" w:lastRow="0" w:firstColumn="1" w:lastColumn="0" w:oddVBand="0" w:evenVBand="0" w:oddHBand="0" w:evenHBand="0" w:firstRowFirstColumn="0" w:firstRowLastColumn="0" w:lastRowFirstColumn="0" w:lastRowLastColumn="0"/>
+            <w:tcW w:w="3068" w:type="dxa"/>
+            <w:vMerge/>
+          </w:tcPr>
+          <w:p/>
+        </w:tc>
+        <w:tc>
+          <w:tcPr>
+            <w:tcW w:w="4411" w:type="dxa"/>
+            <w:tcBorders>
+              <w:top w:val="single" w:sz="4" w:space="0" w:color="auto"/>
+              <w:right w:val="single" w:sz="4" w:space="0" w:color="auto"/>
+            </w:tcBorders>
+          </w:tcPr>
+          <w:p>
+            <w:pPr>
+              <w:pStyle w:val="Listenabsatz"/>
+              <w:numPr>
+                <w:ilvl w:val="0"/>
+                <w:numId w:val="1"/>
+              </w:numPr>
+              <w:cnfStyle w:val="000000000000" w:firstRow="0" w:lastRow="0" w:firstColumn="0" w:lastColumn="0" w:oddVBand="0" w:evenVBand="0" w:oddHBand="0" w:evenHBand="0" w:firstRowFirstColumn="0" w:firstRowLastColumn="0" w:lastRowFirstColumn="0" w:lastRowLastColumn="0"/>
+            </w:pPr>
+            <w:r>
+              <w:t>Routen sollen automatisch geplant werden (am einfachsten über Google Maps)</w:t>
             </w:r>
           </w:p>
         </w:tc>
@@ -555,7 +1232,7 @@
       <w:tr>
         <w:trPr>
           <w:cnfStyle w:val="000000100000" w:firstRow="0" w:lastRow="0" w:firstColumn="0" w:lastColumn="0" w:oddVBand="0" w:evenVBand="0" w:oddHBand="1" w:evenHBand="0" w:firstRowFirstColumn="0" w:firstRowLastColumn="0" w:lastRowFirstColumn="0" w:lastRowLastColumn="0"/>
-          <w:trHeight w:val="2005"/>
+          <w:trHeight w:val="1278"/>
         </w:trPr>
         <w:tc>
           <w:tcPr>
@@ -613,37 +1290,8 @@
           </w:tcPr>
           <w:p>
             <w:r>
-              <w:t xml:space="preserve">Customer ID </w:t>
-            </w:r>
-            <w:proofErr w:type="spellStart"/>
-            <w:r>
-              <w:t>conecting</w:t>
-            </w:r>
-            <w:proofErr w:type="spellEnd"/>
-            <w:r>
-              <w:t xml:space="preserve"> </w:t>
-            </w:r>
-            <w:proofErr w:type="spellStart"/>
-            <w:r>
-              <w:t>with</w:t>
-            </w:r>
-            <w:proofErr w:type="spellEnd"/>
-            <w:r>
-              <w:t xml:space="preserve"> </w:t>
-            </w:r>
-            <w:proofErr w:type="spellStart"/>
-            <w:r>
-              <w:t>the</w:t>
-            </w:r>
-            <w:proofErr w:type="spellEnd"/>
-            <w:r>
-              <w:t xml:space="preserve"> </w:t>
-            </w:r>
-            <w:proofErr w:type="spellStart"/>
-            <w:r>
-              <w:t>order</w:t>
-            </w:r>
-            <w:proofErr w:type="spellEnd"/>
+              <w:t>Customer ID conecting with the order</w:t>
+            </w:r>
           </w:p>
         </w:tc>
         <w:tc>
@@ -694,109 +1342,8 @@
             <w:tcW w:w="3068" w:type="dxa"/>
           </w:tcPr>
           <w:p>
-            <w:proofErr w:type="spellStart"/>
-            <w:r>
-              <w:t>Synchonize</w:t>
-            </w:r>
-            <w:proofErr w:type="spellEnd"/>
-            <w:r>
-              <w:t xml:space="preserve"> </w:t>
-            </w:r>
-            <w:proofErr w:type="spellStart"/>
-            <w:r>
-              <w:t>the</w:t>
-            </w:r>
-            <w:proofErr w:type="spellEnd"/>
-            <w:r>
-              <w:t xml:space="preserve"> </w:t>
-            </w:r>
-            <w:proofErr w:type="spellStart"/>
-            <w:r>
-              <w:t>database</w:t>
-            </w:r>
-            <w:proofErr w:type="spellEnd"/>
-            <w:r>
-              <w:t xml:space="preserve"> </w:t>
-            </w:r>
-            <w:proofErr w:type="spellStart"/>
-            <w:r>
-              <w:t>with</w:t>
-            </w:r>
-            <w:proofErr w:type="spellEnd"/>
-            <w:r>
-              <w:t xml:space="preserve"> all </w:t>
-            </w:r>
-            <w:proofErr w:type="spellStart"/>
-            <w:r>
-              <w:t>team</w:t>
-            </w:r>
-            <w:proofErr w:type="spellEnd"/>
-            <w:r>
-              <w:t xml:space="preserve"> </w:t>
-            </w:r>
-            <w:proofErr w:type="spellStart"/>
-            <w:r>
-              <w:t>members</w:t>
-            </w:r>
-            <w:proofErr w:type="spellEnd"/>
-            <w:r>
-              <w:t xml:space="preserve"> (</w:t>
-            </w:r>
-            <w:proofErr w:type="spellStart"/>
-            <w:r>
-              <w:t>every</w:t>
-            </w:r>
-            <w:proofErr w:type="spellEnd"/>
-            <w:r>
-              <w:t xml:space="preserve"> </w:t>
-            </w:r>
-            <w:proofErr w:type="spellStart"/>
-            <w:r>
-              <w:t>one</w:t>
-            </w:r>
-            <w:proofErr w:type="spellEnd"/>
-            <w:r>
-              <w:t xml:space="preserve"> </w:t>
-            </w:r>
-            <w:proofErr w:type="spellStart"/>
-            <w:r>
-              <w:t>is</w:t>
-            </w:r>
-            <w:proofErr w:type="spellEnd"/>
-            <w:r>
-              <w:t xml:space="preserve"> </w:t>
-            </w:r>
-            <w:proofErr w:type="spellStart"/>
-            <w:r>
-              <w:t>working</w:t>
-            </w:r>
-            <w:proofErr w:type="spellEnd"/>
-            <w:r>
-              <w:t xml:space="preserve"> </w:t>
-            </w:r>
-            <w:proofErr w:type="spellStart"/>
-            <w:r>
-              <w:t>with</w:t>
-            </w:r>
-            <w:proofErr w:type="spellEnd"/>
-            <w:r>
-              <w:t xml:space="preserve"> </w:t>
-            </w:r>
-            <w:proofErr w:type="spellStart"/>
-            <w:r>
-              <w:t>the</w:t>
-            </w:r>
-            <w:proofErr w:type="spellEnd"/>
-            <w:r>
-              <w:t xml:space="preserve"> same </w:t>
-            </w:r>
-            <w:proofErr w:type="spellStart"/>
-            <w:r>
-              <w:t>database</w:t>
-            </w:r>
-            <w:proofErr w:type="spellEnd"/>
-            <w:r>
-              <w:t>)</w:t>
+            <w:r>
+              <w:t>Synchonize the database with all team members (every one is working with the same database)</w:t>
             </w:r>
           </w:p>
         </w:tc>
@@ -846,45 +1393,13 @@
           </w:tcPr>
           <w:p>
             <w:r>
-              <w:t xml:space="preserve">... </w:t>
-            </w:r>
-            <w:proofErr w:type="spellStart"/>
-            <w:r>
-              <w:t>feel</w:t>
-            </w:r>
-            <w:proofErr w:type="spellEnd"/>
-            <w:r>
-              <w:t xml:space="preserve"> </w:t>
-            </w:r>
-            <w:proofErr w:type="spellStart"/>
-            <w:r>
-              <w:t>free</w:t>
-            </w:r>
-            <w:proofErr w:type="spellEnd"/>
-            <w:r>
-              <w:t xml:space="preserve"> </w:t>
-            </w:r>
-            <w:proofErr w:type="spellStart"/>
-            <w:r>
-              <w:t>to</w:t>
-            </w:r>
-            <w:proofErr w:type="spellEnd"/>
-            <w:r>
-              <w:t xml:space="preserve"> </w:t>
-            </w:r>
-            <w:proofErr w:type="spellStart"/>
-            <w:r>
-              <w:t>add</w:t>
-            </w:r>
-            <w:proofErr w:type="spellEnd"/>
-            <w:r>
-              <w:t xml:space="preserve"> </w:t>
-            </w:r>
-            <w:proofErr w:type="spellStart"/>
-            <w:r>
-              <w:t>things</w:t>
-            </w:r>
-            <w:proofErr w:type="spellEnd"/>
+              <w:t>... feel free to add things</w:t>
+            </w:r>
+            <w:r>
+              <w:t>...</w:t>
+            </w:r>
+            <w:bookmarkStart w:id="0" w:name="_GoBack"/>
+            <w:bookmarkEnd w:id="0"/>
           </w:p>
         </w:tc>
         <w:tc>

</xml_diff>

<commit_message>
updated the to do list. For this week we just need to finish the database inputs that we have all the users and clients
</commit_message>
<xml_diff>
--- a/Documentation/To Do List ESE Team 1.docx
+++ b/Documentation/To Do List ESE Team 1.docx
@@ -10,13 +10,23 @@
           <w:szCs w:val="36"/>
         </w:rPr>
       </w:pPr>
+      <w:proofErr w:type="spellStart"/>
       <w:r>
         <w:rPr>
           <w:b/>
           <w:sz w:val="36"/>
           <w:szCs w:val="36"/>
         </w:rPr>
-        <w:t>To Do List ESE Team 1</w:t>
+        <w:t>To</w:t>
+      </w:r>
+      <w:proofErr w:type="spellEnd"/>
+      <w:r>
+        <w:rPr>
+          <w:b/>
+          <w:sz w:val="36"/>
+          <w:szCs w:val="36"/>
+        </w:rPr>
+        <w:t xml:space="preserve"> Do List ESE Team 1</w:t>
       </w:r>
     </w:p>
     <w:p/>
@@ -58,8 +68,13 @@
             <w:pPr>
               <w:cnfStyle w:val="100000000000" w:firstRow="1" w:lastRow="0" w:firstColumn="0" w:lastColumn="0" w:oddVBand="0" w:evenVBand="0" w:oddHBand="0" w:evenHBand="0" w:firstRowFirstColumn="0" w:firstRowLastColumn="0" w:lastRowFirstColumn="0" w:lastRowLastColumn="0"/>
             </w:pPr>
-            <w:r>
-              <w:t>To Do</w:t>
+            <w:proofErr w:type="spellStart"/>
+            <w:r>
+              <w:t>To</w:t>
+            </w:r>
+            <w:proofErr w:type="spellEnd"/>
+            <w:r>
+              <w:t xml:space="preserve"> Do</w:t>
             </w:r>
           </w:p>
         </w:tc>
@@ -115,8 +130,21 @@
           </w:tcPr>
           <w:p>
             <w:r>
-              <w:t>Setup the project</w:t>
-            </w:r>
+              <w:t xml:space="preserve">Setup </w:t>
+            </w:r>
+            <w:proofErr w:type="spellStart"/>
+            <w:r>
+              <w:t>the</w:t>
+            </w:r>
+            <w:proofErr w:type="spellEnd"/>
+            <w:r>
+              <w:t xml:space="preserve"> </w:t>
+            </w:r>
+            <w:proofErr w:type="spellStart"/>
+            <w:r>
+              <w:t>project</w:t>
+            </w:r>
+            <w:proofErr w:type="spellEnd"/>
           </w:p>
         </w:tc>
         <w:tc>
@@ -137,8 +165,13 @@
               <w:cnfStyle w:val="000000100000" w:firstRow="0" w:lastRow="0" w:firstColumn="0" w:lastColumn="0" w:oddVBand="0" w:evenVBand="0" w:oddHBand="1" w:evenHBand="0" w:firstRowFirstColumn="0" w:firstRowLastColumn="0" w:lastRowFirstColumn="0" w:lastRowLastColumn="0"/>
             </w:pPr>
             <w:r>
-              <w:t>Installieren von Spring/Maven</w:t>
-            </w:r>
+              <w:t>Installieren von Spring/</w:t>
+            </w:r>
+            <w:proofErr w:type="spellStart"/>
+            <w:r>
+              <w:t>Maven</w:t>
+            </w:r>
+            <w:proofErr w:type="spellEnd"/>
           </w:p>
         </w:tc>
         <w:tc>
@@ -348,8 +381,21 @@
           </w:tcPr>
           <w:p>
             <w:r>
-              <w:t>Setup the webpage</w:t>
-            </w:r>
+              <w:t xml:space="preserve">Setup </w:t>
+            </w:r>
+            <w:proofErr w:type="spellStart"/>
+            <w:r>
+              <w:t>the</w:t>
+            </w:r>
+            <w:proofErr w:type="spellEnd"/>
+            <w:r>
+              <w:t xml:space="preserve"> </w:t>
+            </w:r>
+            <w:proofErr w:type="spellStart"/>
+            <w:r>
+              <w:t>webpage</w:t>
+            </w:r>
+            <w:proofErr w:type="spellEnd"/>
           </w:p>
         </w:tc>
         <w:tc>
@@ -600,9 +646,11 @@
               </w:numPr>
               <w:cnfStyle w:val="000000100000" w:firstRow="0" w:lastRow="0" w:firstColumn="0" w:lastColumn="0" w:oddVBand="0" w:evenVBand="0" w:oddHBand="1" w:evenHBand="0" w:firstRowFirstColumn="0" w:firstRowLastColumn="0" w:lastRowFirstColumn="0" w:lastRowLastColumn="0"/>
             </w:pPr>
+            <w:proofErr w:type="spellStart"/>
             <w:r>
               <w:t>Repositories</w:t>
             </w:r>
+            <w:proofErr w:type="spellEnd"/>
           </w:p>
         </w:tc>
         <w:tc>
@@ -659,9 +707,43 @@
             </w:tcBorders>
           </w:tcPr>
           <w:p>
-            <w:r>
-              <w:t>Generate lists with the database</w:t>
-            </w:r>
+            <w:proofErr w:type="spellStart"/>
+            <w:r>
+              <w:t>Generate</w:t>
+            </w:r>
+            <w:proofErr w:type="spellEnd"/>
+            <w:r>
+              <w:t xml:space="preserve"> </w:t>
+            </w:r>
+            <w:proofErr w:type="spellStart"/>
+            <w:r>
+              <w:t>lists</w:t>
+            </w:r>
+            <w:proofErr w:type="spellEnd"/>
+            <w:r>
+              <w:t xml:space="preserve"> </w:t>
+            </w:r>
+            <w:proofErr w:type="spellStart"/>
+            <w:r>
+              <w:t>with</w:t>
+            </w:r>
+            <w:proofErr w:type="spellEnd"/>
+            <w:r>
+              <w:t xml:space="preserve"> </w:t>
+            </w:r>
+            <w:proofErr w:type="spellStart"/>
+            <w:r>
+              <w:t>the</w:t>
+            </w:r>
+            <w:proofErr w:type="spellEnd"/>
+            <w:r>
+              <w:t xml:space="preserve"> </w:t>
+            </w:r>
+            <w:proofErr w:type="spellStart"/>
+            <w:r>
+              <w:t>database</w:t>
+            </w:r>
+            <w:proofErr w:type="spellEnd"/>
           </w:p>
         </w:tc>
         <w:tc>
@@ -743,8 +825,45 @@
           </w:tcPr>
           <w:p>
             <w:r>
-              <w:t>Show the database lists on the webpage</w:t>
-            </w:r>
+              <w:t xml:space="preserve">Show </w:t>
+            </w:r>
+            <w:proofErr w:type="spellStart"/>
+            <w:r>
+              <w:t>the</w:t>
+            </w:r>
+            <w:proofErr w:type="spellEnd"/>
+            <w:r>
+              <w:t xml:space="preserve"> </w:t>
+            </w:r>
+            <w:proofErr w:type="spellStart"/>
+            <w:r>
+              <w:t>database</w:t>
+            </w:r>
+            <w:proofErr w:type="spellEnd"/>
+            <w:r>
+              <w:t xml:space="preserve"> </w:t>
+            </w:r>
+            <w:proofErr w:type="spellStart"/>
+            <w:r>
+              <w:t>lists</w:t>
+            </w:r>
+            <w:proofErr w:type="spellEnd"/>
+            <w:r>
+              <w:t xml:space="preserve"> on </w:t>
+            </w:r>
+            <w:proofErr w:type="spellStart"/>
+            <w:r>
+              <w:t>the</w:t>
+            </w:r>
+            <w:proofErr w:type="spellEnd"/>
+            <w:r>
+              <w:t xml:space="preserve"> </w:t>
+            </w:r>
+            <w:proofErr w:type="spellStart"/>
+            <w:r>
+              <w:t>webpage</w:t>
+            </w:r>
+            <w:proofErr w:type="spellEnd"/>
           </w:p>
         </w:tc>
         <w:tc>
@@ -824,9 +943,11 @@
             </w:tcBorders>
           </w:tcPr>
           <w:p>
+            <w:proofErr w:type="spellStart"/>
             <w:r>
               <w:t>Productlists</w:t>
             </w:r>
+            <w:proofErr w:type="spellEnd"/>
           </w:p>
         </w:tc>
         <w:tc>
@@ -866,7 +987,7 @@
               <w:cnfStyle w:val="000000000000" w:firstRow="0" w:lastRow="0" w:firstColumn="0" w:lastColumn="0" w:oddVBand="0" w:evenVBand="0" w:oddHBand="0" w:evenHBand="0" w:firstRowFirstColumn="0" w:firstRowLastColumn="0" w:lastRowFirstColumn="0" w:lastRowLastColumn="0"/>
             </w:pPr>
             <w:r>
-              <w:t>offen</w:t>
+              <w:t>In Arbeit</w:t>
             </w:r>
           </w:p>
         </w:tc>
@@ -980,8 +1101,13 @@
           </w:tcPr>
           <w:p>
             <w:r>
-              <w:t>Client search</w:t>
-            </w:r>
+              <w:t xml:space="preserve">Client </w:t>
+            </w:r>
+            <w:proofErr w:type="spellStart"/>
+            <w:r>
+              <w:t>search</w:t>
+            </w:r>
+            <w:proofErr w:type="spellEnd"/>
           </w:p>
         </w:tc>
         <w:tc>
@@ -1152,7 +1278,15 @@
               <w:cnfStyle w:val="000000000000" w:firstRow="0" w:lastRow="0" w:firstColumn="0" w:lastColumn="0" w:oddVBand="0" w:evenVBand="0" w:oddHBand="0" w:evenHBand="0" w:firstRowFirstColumn="0" w:firstRowLastColumn="0" w:lastRowFirstColumn="0" w:lastRowLastColumn="0"/>
             </w:pPr>
             <w:r>
-              <w:t>Routen sollen automatisch geplant werden (am einfachsten über Google Maps)</w:t>
+              <w:t xml:space="preserve">Routen sollen automatisch geplant werden (am einfachsten über Google </w:t>
+            </w:r>
+            <w:proofErr w:type="spellStart"/>
+            <w:r>
+              <w:t>Maps</w:t>
+            </w:r>
+            <w:proofErr w:type="spellEnd"/>
+            <w:r>
+              <w:t>)</w:t>
             </w:r>
           </w:p>
         </w:tc>
@@ -1241,7 +1375,7 @@
               <w:cnfStyle w:val="000000100000" w:firstRow="0" w:lastRow="0" w:firstColumn="0" w:lastColumn="0" w:oddVBand="0" w:evenVBand="0" w:oddHBand="1" w:evenHBand="0" w:firstRowFirstColumn="0" w:firstRowLastColumn="0" w:lastRowFirstColumn="0" w:lastRowLastColumn="0"/>
             </w:pPr>
             <w:r>
-              <w:t>In Arbeit</w:t>
+              <w:t>erledigt</w:t>
             </w:r>
           </w:p>
         </w:tc>
@@ -1259,6 +1393,12 @@
             </w:pPr>
             <w:r>
               <w:t>KW 44</w:t>
+            </w:r>
+            <w:r>
+              <w:rPr>
+                <w:rFonts w:ascii="Wingdings" w:hAnsi="Wingdings"/>
+              </w:rPr>
+              <w:t></w:t>
             </w:r>
           </w:p>
         </w:tc>
@@ -1312,7 +1452,7 @@
               <w:cnfStyle w:val="000000000000" w:firstRow="0" w:lastRow="0" w:firstColumn="0" w:lastColumn="0" w:oddVBand="0" w:evenVBand="0" w:oddHBand="0" w:evenHBand="0" w:firstRowFirstColumn="0" w:firstRowLastColumn="0" w:lastRowFirstColumn="0" w:lastRowLastColumn="0"/>
             </w:pPr>
             <w:r>
-              <w:t>In Arbeit</w:t>
+              <w:t>erledigt</w:t>
             </w:r>
           </w:p>
         </w:tc>
@@ -1331,6 +1471,12 @@
             </w:pPr>
             <w:r>
               <w:t>KW 44</w:t>
+            </w:r>
+            <w:r>
+              <w:rPr>
+                <w:rFonts w:ascii="Wingdings" w:hAnsi="Wingdings"/>
+              </w:rPr>
+              <w:t></w:t>
             </w:r>
           </w:p>
         </w:tc>
@@ -1338,7 +1484,7 @@
       <w:tr>
         <w:trPr>
           <w:cnfStyle w:val="000000100000" w:firstRow="0" w:lastRow="0" w:firstColumn="0" w:lastColumn="0" w:oddVBand="0" w:evenVBand="0" w:oddHBand="1" w:evenHBand="0" w:firstRowFirstColumn="0" w:firstRowLastColumn="0" w:lastRowFirstColumn="0" w:lastRowLastColumn="0"/>
-          <w:trHeight w:val="365"/>
+          <w:trHeight w:val="253"/>
         </w:trPr>
         <w:tc>
           <w:tcPr>
@@ -1366,7 +1512,7 @@
               <w:cnfStyle w:val="000000100000" w:firstRow="0" w:lastRow="0" w:firstColumn="0" w:lastColumn="0" w:oddVBand="0" w:evenVBand="0" w:oddHBand="1" w:evenHBand="0" w:firstRowFirstColumn="0" w:firstRowLastColumn="0" w:lastRowFirstColumn="0" w:lastRowLastColumn="0"/>
             </w:pPr>
             <w:r>
-              <w:t>SQL</w:t>
+              <w:t>User Rollen verteilen (mit Logistiker und Fahrer, beispielsweise auch, dass nur Logistiker neue Users erstellen dürfen)</w:t>
             </w:r>
           </w:p>
         </w:tc>
@@ -1400,7 +1546,7 @@
               <w:cnfStyle w:val="000000100000" w:firstRow="0" w:lastRow="0" w:firstColumn="0" w:lastColumn="0" w:oddVBand="0" w:evenVBand="0" w:oddHBand="1" w:evenHBand="0" w:firstRowFirstColumn="0" w:firstRowLastColumn="0" w:lastRowFirstColumn="0" w:lastRowLastColumn="0"/>
             </w:pPr>
             <w:r>
-              <w:t>KW 44</w:t>
+              <w:t>KW45</w:t>
             </w:r>
           </w:p>
         </w:tc>
@@ -1457,7 +1603,7 @@
               <w:cnfStyle w:val="000000000000" w:firstRow="0" w:lastRow="0" w:firstColumn="0" w:lastColumn="0" w:oddVBand="0" w:evenVBand="0" w:oddHBand="0" w:evenHBand="0" w:firstRowFirstColumn="0" w:firstRowLastColumn="0" w:lastRowFirstColumn="0" w:lastRowLastColumn="0"/>
             </w:pPr>
             <w:r>
-              <w:t>offen</w:t>
+              <w:t>In Arbeit</w:t>
             </w:r>
           </w:p>
         </w:tc>
@@ -1527,8 +1673,10 @@
               <w:cnfStyle w:val="000000100000" w:firstRow="0" w:lastRow="0" w:firstColumn="0" w:lastColumn="0" w:oddVBand="0" w:evenVBand="0" w:oddHBand="1" w:evenHBand="0" w:firstRowFirstColumn="0" w:firstRowLastColumn="0" w:lastRowFirstColumn="0" w:lastRowLastColumn="0"/>
             </w:pPr>
             <w:r>
-              <w:t>offen</w:t>
-            </w:r>
+              <w:t>In Arbeit</w:t>
+            </w:r>
+            <w:bookmarkStart w:id="0" w:name="_GoBack"/>
+            <w:bookmarkEnd w:id="0"/>
           </w:p>
         </w:tc>
         <w:tc>
@@ -1657,6 +1805,21 @@
               <w:t>Aufträge sollen angeklickt werden können mit Button Möglichkeiten (akzeptiert, nicht akzeptiert, Verspätung)</w:t>
             </w:r>
           </w:p>
+          <w:p>
+            <w:pPr>
+              <w:cnfStyle w:val="000000100000" w:firstRow="0" w:lastRow="0" w:firstColumn="0" w:lastColumn="0" w:oddVBand="0" w:evenVBand="0" w:oddHBand="1" w:evenHBand="0" w:firstRowFirstColumn="0" w:firstRowLastColumn="0" w:lastRowFirstColumn="0" w:lastRowLastColumn="0"/>
+            </w:pPr>
+          </w:p>
+          <w:p>
+            <w:pPr>
+              <w:cnfStyle w:val="000000100000" w:firstRow="0" w:lastRow="0" w:firstColumn="0" w:lastColumn="0" w:oddVBand="0" w:evenVBand="0" w:oddHBand="1" w:evenHBand="0" w:firstRowFirstColumn="0" w:firstRowLastColumn="0" w:lastRowFirstColumn="0" w:lastRowLastColumn="0"/>
+            </w:pPr>
+          </w:p>
+          <w:p>
+            <w:pPr>
+              <w:cnfStyle w:val="000000100000" w:firstRow="0" w:lastRow="0" w:firstColumn="0" w:lastColumn="0" w:oddVBand="0" w:evenVBand="0" w:oddHBand="1" w:evenHBand="0" w:firstRowFirstColumn="0" w:firstRowLastColumn="0" w:lastRowFirstColumn="0" w:lastRowLastColumn="0"/>
+            </w:pPr>
+          </w:p>
         </w:tc>
         <w:tc>
           <w:tcPr>
@@ -1726,8 +1889,38 @@
           </w:tcPr>
           <w:p>
             <w:r>
-              <w:t>Customer ID conecting with the order</w:t>
-            </w:r>
+              <w:lastRenderedPageBreak/>
+              <w:t xml:space="preserve">Customer ID </w:t>
+            </w:r>
+            <w:proofErr w:type="spellStart"/>
+            <w:r>
+              <w:t>conecting</w:t>
+            </w:r>
+            <w:proofErr w:type="spellEnd"/>
+            <w:r>
+              <w:t xml:space="preserve"> </w:t>
+            </w:r>
+            <w:proofErr w:type="spellStart"/>
+            <w:r>
+              <w:t>with</w:t>
+            </w:r>
+            <w:proofErr w:type="spellEnd"/>
+            <w:r>
+              <w:t xml:space="preserve"> </w:t>
+            </w:r>
+            <w:proofErr w:type="spellStart"/>
+            <w:r>
+              <w:t>the</w:t>
+            </w:r>
+            <w:proofErr w:type="spellEnd"/>
+            <w:r>
+              <w:t xml:space="preserve"> </w:t>
+            </w:r>
+            <w:proofErr w:type="spellStart"/>
+            <w:r>
+              <w:t>order</w:t>
+            </w:r>
+            <w:proofErr w:type="spellEnd"/>
           </w:p>
           <w:p/>
         </w:tc>
@@ -1764,6 +1957,188 @@
               <w:cnfStyle w:val="000000000000" w:firstRow="0" w:lastRow="0" w:firstColumn="0" w:lastColumn="0" w:oddVBand="0" w:evenVBand="0" w:oddHBand="0" w:evenHBand="0" w:firstRowFirstColumn="0" w:firstRowLastColumn="0" w:lastRowFirstColumn="0" w:lastRowLastColumn="0"/>
             </w:pPr>
             <w:r>
+              <w:t>erledigt</w:t>
+            </w:r>
+          </w:p>
+        </w:tc>
+        <w:tc>
+          <w:tcPr>
+            <w:tcW w:w="1356" w:type="dxa"/>
+            <w:tcBorders>
+              <w:left w:val="single" w:sz="4" w:space="0" w:color="auto"/>
+            </w:tcBorders>
+          </w:tcPr>
+          <w:p>
+            <w:pPr>
+              <w:cnfStyle w:val="000000000000" w:firstRow="0" w:lastRow="0" w:firstColumn="0" w:lastColumn="0" w:oddVBand="0" w:evenVBand="0" w:oddHBand="0" w:evenHBand="0" w:firstRowFirstColumn="0" w:firstRowLastColumn="0" w:lastRowFirstColumn="0" w:lastRowLastColumn="0"/>
+            </w:pPr>
+            <w:r>
+              <w:t>KW 44</w:t>
+            </w:r>
+            <w:r>
+              <w:rPr>
+                <w:rFonts w:ascii="Wingdings" w:hAnsi="Wingdings"/>
+              </w:rPr>
+              <w:t></w:t>
+            </w:r>
+          </w:p>
+        </w:tc>
+      </w:tr>
+      <w:tr>
+        <w:trPr>
+          <w:cnfStyle w:val="000000100000" w:firstRow="0" w:lastRow="0" w:firstColumn="0" w:lastColumn="0" w:oddVBand="0" w:evenVBand="0" w:oddHBand="1" w:evenHBand="0" w:firstRowFirstColumn="0" w:firstRowLastColumn="0" w:lastRowFirstColumn="0" w:lastRowLastColumn="0"/>
+          <w:trHeight w:val="1440"/>
+        </w:trPr>
+        <w:tc>
+          <w:tcPr>
+            <w:cnfStyle w:val="001000000000" w:firstRow="0" w:lastRow="0" w:firstColumn="1" w:lastColumn="0" w:oddVBand="0" w:evenVBand="0" w:oddHBand="0" w:evenHBand="0" w:firstRowFirstColumn="0" w:firstRowLastColumn="0" w:lastRowFirstColumn="0" w:lastRowLastColumn="0"/>
+            <w:tcW w:w="2518" w:type="dxa"/>
+            <w:tcBorders>
+              <w:bottom w:val="single" w:sz="4" w:space="0" w:color="auto"/>
+            </w:tcBorders>
+          </w:tcPr>
+          <w:p>
+            <w:proofErr w:type="spellStart"/>
+            <w:r>
+              <w:t>Synchonize</w:t>
+            </w:r>
+            <w:proofErr w:type="spellEnd"/>
+            <w:r>
+              <w:t xml:space="preserve"> </w:t>
+            </w:r>
+            <w:proofErr w:type="spellStart"/>
+            <w:r>
+              <w:t>the</w:t>
+            </w:r>
+            <w:proofErr w:type="spellEnd"/>
+            <w:r>
+              <w:t xml:space="preserve"> </w:t>
+            </w:r>
+            <w:proofErr w:type="spellStart"/>
+            <w:r>
+              <w:t>database</w:t>
+            </w:r>
+            <w:proofErr w:type="spellEnd"/>
+            <w:r>
+              <w:t xml:space="preserve"> </w:t>
+            </w:r>
+            <w:proofErr w:type="spellStart"/>
+            <w:r>
+              <w:t>with</w:t>
+            </w:r>
+            <w:proofErr w:type="spellEnd"/>
+            <w:r>
+              <w:t xml:space="preserve"> all </w:t>
+            </w:r>
+            <w:proofErr w:type="spellStart"/>
+            <w:r>
+              <w:t>team</w:t>
+            </w:r>
+            <w:proofErr w:type="spellEnd"/>
+            <w:r>
+              <w:t xml:space="preserve"> </w:t>
+            </w:r>
+            <w:proofErr w:type="spellStart"/>
+            <w:r>
+              <w:t>members</w:t>
+            </w:r>
+            <w:proofErr w:type="spellEnd"/>
+            <w:r>
+              <w:t xml:space="preserve"> (</w:t>
+            </w:r>
+            <w:proofErr w:type="spellStart"/>
+            <w:r>
+              <w:t>every</w:t>
+            </w:r>
+            <w:proofErr w:type="spellEnd"/>
+            <w:r>
+              <w:t xml:space="preserve"> </w:t>
+            </w:r>
+            <w:proofErr w:type="spellStart"/>
+            <w:r>
+              <w:t>one</w:t>
+            </w:r>
+            <w:proofErr w:type="spellEnd"/>
+            <w:r>
+              <w:t xml:space="preserve"> </w:t>
+            </w:r>
+            <w:proofErr w:type="spellStart"/>
+            <w:r>
+              <w:t>is</w:t>
+            </w:r>
+            <w:proofErr w:type="spellEnd"/>
+            <w:r>
+              <w:t xml:space="preserve"> </w:t>
+            </w:r>
+            <w:proofErr w:type="spellStart"/>
+            <w:r>
+              <w:t>working</w:t>
+            </w:r>
+            <w:proofErr w:type="spellEnd"/>
+            <w:r>
+              <w:t xml:space="preserve"> </w:t>
+            </w:r>
+            <w:proofErr w:type="spellStart"/>
+            <w:r>
+              <w:t>with</w:t>
+            </w:r>
+            <w:proofErr w:type="spellEnd"/>
+            <w:r>
+              <w:t xml:space="preserve"> </w:t>
+            </w:r>
+            <w:proofErr w:type="spellStart"/>
+            <w:r>
+              <w:t>the</w:t>
+            </w:r>
+            <w:proofErr w:type="spellEnd"/>
+            <w:r>
+              <w:t xml:space="preserve"> same </w:t>
+            </w:r>
+            <w:proofErr w:type="spellStart"/>
+            <w:r>
+              <w:t>database</w:t>
+            </w:r>
+            <w:proofErr w:type="spellEnd"/>
+            <w:r>
+              <w:t>)</w:t>
+            </w:r>
+          </w:p>
+        </w:tc>
+        <w:tc>
+          <w:tcPr>
+            <w:tcW w:w="4111" w:type="dxa"/>
+            <w:tcBorders>
+              <w:bottom w:val="single" w:sz="4" w:space="0" w:color="auto"/>
+              <w:right w:val="single" w:sz="4" w:space="0" w:color="auto"/>
+            </w:tcBorders>
+          </w:tcPr>
+          <w:p>
+            <w:pPr>
+              <w:pStyle w:val="Listenabsatz"/>
+              <w:numPr>
+                <w:ilvl w:val="0"/>
+                <w:numId w:val="2"/>
+              </w:numPr>
+              <w:cnfStyle w:val="000000100000" w:firstRow="0" w:lastRow="0" w:firstColumn="0" w:lastColumn="0" w:oddVBand="0" w:evenVBand="0" w:oddHBand="1" w:evenHBand="0" w:firstRowFirstColumn="0" w:firstRowLastColumn="0" w:lastRowFirstColumn="0" w:lastRowLastColumn="0"/>
+            </w:pPr>
+            <w:r>
+              <w:t>Datenbank soll auf GIT synchronisiert werden</w:t>
+            </w:r>
+          </w:p>
+        </w:tc>
+        <w:tc>
+          <w:tcPr>
+            <w:tcW w:w="1221" w:type="dxa"/>
+            <w:tcBorders>
+              <w:left w:val="single" w:sz="4" w:space="0" w:color="auto"/>
+              <w:bottom w:val="single" w:sz="4" w:space="0" w:color="auto"/>
+            </w:tcBorders>
+          </w:tcPr>
+          <w:p>
+            <w:pPr>
+              <w:cnfStyle w:val="000000100000" w:firstRow="0" w:lastRow="0" w:firstColumn="0" w:lastColumn="0" w:oddVBand="0" w:evenVBand="0" w:oddHBand="1" w:evenHBand="0" w:firstRowFirstColumn="0" w:firstRowLastColumn="0" w:lastRowFirstColumn="0" w:lastRowLastColumn="0"/>
+            </w:pPr>
+            <w:r>
               <w:t>offen</w:t>
             </w:r>
           </w:p>
@@ -1773,17 +2148,125 @@
             <w:tcW w:w="1356" w:type="dxa"/>
             <w:tcBorders>
               <w:left w:val="single" w:sz="4" w:space="0" w:color="auto"/>
-            </w:tcBorders>
-          </w:tcPr>
-          <w:p>
-            <w:pPr>
+              <w:bottom w:val="single" w:sz="4" w:space="0" w:color="auto"/>
+            </w:tcBorders>
+          </w:tcPr>
+          <w:p>
+            <w:pPr>
+              <w:cnfStyle w:val="000000100000" w:firstRow="0" w:lastRow="0" w:firstColumn="0" w:lastColumn="0" w:oddVBand="0" w:evenVBand="0" w:oddHBand="1" w:evenHBand="0" w:firstRowFirstColumn="0" w:firstRowLastColumn="0" w:lastRowFirstColumn="0" w:lastRowLastColumn="0"/>
+            </w:pPr>
+            <w:r>
+              <w:t>KW 45</w:t>
+            </w:r>
+          </w:p>
+        </w:tc>
+      </w:tr>
+      <w:tr>
+        <w:trPr>
+          <w:trHeight w:val="529"/>
+        </w:trPr>
+        <w:tc>
+          <w:tcPr>
+            <w:cnfStyle w:val="001000000000" w:firstRow="0" w:lastRow="0" w:firstColumn="1" w:lastColumn="0" w:oddVBand="0" w:evenVBand="0" w:oddHBand="0" w:evenHBand="0" w:firstRowFirstColumn="0" w:firstRowLastColumn="0" w:lastRowFirstColumn="0" w:lastRowLastColumn="0"/>
+            <w:tcW w:w="2518" w:type="dxa"/>
+            <w:tcBorders>
+              <w:top w:val="single" w:sz="4" w:space="0" w:color="auto"/>
+            </w:tcBorders>
+          </w:tcPr>
+          <w:p>
+            <w:proofErr w:type="spellStart"/>
+            <w:r>
+              <w:t>Logout</w:t>
+            </w:r>
+            <w:proofErr w:type="spellEnd"/>
+            <w:r>
+              <w:t xml:space="preserve"> </w:t>
+            </w:r>
+            <w:proofErr w:type="spellStart"/>
+            <w:r>
+              <w:t>button</w:t>
+            </w:r>
+            <w:proofErr w:type="spellEnd"/>
+          </w:p>
+        </w:tc>
+        <w:tc>
+          <w:tcPr>
+            <w:tcW w:w="4111" w:type="dxa"/>
+            <w:tcBorders>
+              <w:top w:val="single" w:sz="4" w:space="0" w:color="auto"/>
+              <w:right w:val="single" w:sz="4" w:space="0" w:color="auto"/>
+            </w:tcBorders>
+          </w:tcPr>
+          <w:p>
+            <w:pPr>
+              <w:pStyle w:val="Listenabsatz"/>
+              <w:numPr>
+                <w:ilvl w:val="0"/>
+                <w:numId w:val="2"/>
+              </w:numPr>
               <w:cnfStyle w:val="000000000000" w:firstRow="0" w:lastRow="0" w:firstColumn="0" w:lastColumn="0" w:oddVBand="0" w:evenVBand="0" w:oddHBand="0" w:evenHBand="0" w:firstRowFirstColumn="0" w:firstRowLastColumn="0" w:lastRowFirstColumn="0" w:lastRowLastColumn="0"/>
             </w:pPr>
             <w:r>
-              <w:t>KW 44</w:t>
-            </w:r>
-            <w:bookmarkStart w:id="0" w:name="_GoBack"/>
-            <w:bookmarkEnd w:id="0"/>
+              <w:t xml:space="preserve">Insert a </w:t>
+            </w:r>
+            <w:proofErr w:type="spellStart"/>
+            <w:r>
+              <w:t>logout</w:t>
+            </w:r>
+            <w:proofErr w:type="spellEnd"/>
+            <w:r>
+              <w:t xml:space="preserve"> </w:t>
+            </w:r>
+            <w:proofErr w:type="spellStart"/>
+            <w:r>
+              <w:t>button</w:t>
+            </w:r>
+            <w:proofErr w:type="spellEnd"/>
+            <w:r>
+              <w:t xml:space="preserve"> on </w:t>
+            </w:r>
+            <w:proofErr w:type="spellStart"/>
+            <w:r>
+              <w:t>the</w:t>
+            </w:r>
+            <w:proofErr w:type="spellEnd"/>
+            <w:r>
+              <w:t xml:space="preserve"> top</w:t>
+            </w:r>
+          </w:p>
+        </w:tc>
+        <w:tc>
+          <w:tcPr>
+            <w:tcW w:w="1221" w:type="dxa"/>
+            <w:tcBorders>
+              <w:top w:val="single" w:sz="4" w:space="0" w:color="auto"/>
+              <w:left w:val="single" w:sz="4" w:space="0" w:color="auto"/>
+            </w:tcBorders>
+          </w:tcPr>
+          <w:p>
+            <w:pPr>
+              <w:cnfStyle w:val="000000000000" w:firstRow="0" w:lastRow="0" w:firstColumn="0" w:lastColumn="0" w:oddVBand="0" w:evenVBand="0" w:oddHBand="0" w:evenHBand="0" w:firstRowFirstColumn="0" w:firstRowLastColumn="0" w:lastRowFirstColumn="0" w:lastRowLastColumn="0"/>
+            </w:pPr>
+            <w:r>
+              <w:t>offen</w:t>
+            </w:r>
+          </w:p>
+        </w:tc>
+        <w:tc>
+          <w:tcPr>
+            <w:tcW w:w="1356" w:type="dxa"/>
+            <w:tcBorders>
+              <w:top w:val="single" w:sz="4" w:space="0" w:color="auto"/>
+              <w:left w:val="single" w:sz="4" w:space="0" w:color="auto"/>
+            </w:tcBorders>
+          </w:tcPr>
+          <w:p>
+            <w:pPr>
+              <w:cnfStyle w:val="000000000000" w:firstRow="0" w:lastRow="0" w:firstColumn="0" w:lastColumn="0" w:oddVBand="0" w:evenVBand="0" w:oddHBand="0" w:evenHBand="0" w:firstRowFirstColumn="0" w:firstRowLastColumn="0" w:lastRowFirstColumn="0" w:lastRowLastColumn="0"/>
+            </w:pPr>
+            <w:r>
+              <w:t>KW45</w:t>
+            </w:r>
           </w:p>
         </w:tc>
       </w:tr>
@@ -1798,8 +2281,47 @@
           </w:tcPr>
           <w:p>
             <w:r>
-              <w:lastRenderedPageBreak/>
-              <w:t>Synchonize the database with all team members (every one is working with the same database)</w:t>
+              <w:t xml:space="preserve">... </w:t>
+            </w:r>
+            <w:proofErr w:type="spellStart"/>
+            <w:r>
+              <w:t>feel</w:t>
+            </w:r>
+            <w:proofErr w:type="spellEnd"/>
+            <w:r>
+              <w:t xml:space="preserve"> </w:t>
+            </w:r>
+            <w:proofErr w:type="spellStart"/>
+            <w:r>
+              <w:t>free</w:t>
+            </w:r>
+            <w:proofErr w:type="spellEnd"/>
+            <w:r>
+              <w:t xml:space="preserve"> </w:t>
+            </w:r>
+            <w:proofErr w:type="spellStart"/>
+            <w:r>
+              <w:t>to</w:t>
+            </w:r>
+            <w:proofErr w:type="spellEnd"/>
+            <w:r>
+              <w:t xml:space="preserve"> </w:t>
+            </w:r>
+            <w:proofErr w:type="spellStart"/>
+            <w:r>
+              <w:t>add</w:t>
+            </w:r>
+            <w:proofErr w:type="spellEnd"/>
+            <w:r>
+              <w:t xml:space="preserve"> </w:t>
+            </w:r>
+            <w:proofErr w:type="spellStart"/>
+            <w:r>
+              <w:t>things</w:t>
+            </w:r>
+            <w:proofErr w:type="spellEnd"/>
+            <w:r>
+              <w:t>...</w:t>
             </w:r>
           </w:p>
         </w:tc>
@@ -1812,16 +2334,8 @@
           </w:tcPr>
           <w:p>
             <w:pPr>
-              <w:pStyle w:val="Listenabsatz"/>
-              <w:numPr>
-                <w:ilvl w:val="0"/>
-                <w:numId w:val="2"/>
-              </w:numPr>
-              <w:cnfStyle w:val="000000100000" w:firstRow="0" w:lastRow="0" w:firstColumn="0" w:lastColumn="0" w:oddVBand="0" w:evenVBand="0" w:oddHBand="1" w:evenHBand="0" w:firstRowFirstColumn="0" w:firstRowLastColumn="0" w:lastRowFirstColumn="0" w:lastRowLastColumn="0"/>
-            </w:pPr>
-            <w:r>
-              <w:t>Datenbank soll auf GIT synchronisiert werden</w:t>
-            </w:r>
+              <w:cnfStyle w:val="000000100000" w:firstRow="0" w:lastRow="0" w:firstColumn="0" w:lastColumn="0" w:oddVBand="0" w:evenVBand="0" w:oddHBand="1" w:evenHBand="0" w:firstRowFirstColumn="0" w:firstRowLastColumn="0" w:lastRowFirstColumn="0" w:lastRowLastColumn="0"/>
+            </w:pPr>
           </w:p>
         </w:tc>
         <w:tc>
@@ -1835,9 +2349,6 @@
             <w:pPr>
               <w:cnfStyle w:val="000000100000" w:firstRow="0" w:lastRow="0" w:firstColumn="0" w:lastColumn="0" w:oddVBand="0" w:evenVBand="0" w:oddHBand="1" w:evenHBand="0" w:firstRowFirstColumn="0" w:firstRowLastColumn="0" w:lastRowFirstColumn="0" w:lastRowLastColumn="0"/>
             </w:pPr>
-            <w:r>
-              <w:t>offen</w:t>
-            </w:r>
           </w:p>
         </w:tc>
         <w:tc>
@@ -1850,61 +2361,6 @@
           <w:p>
             <w:pPr>
               <w:cnfStyle w:val="000000100000" w:firstRow="0" w:lastRow="0" w:firstColumn="0" w:lastColumn="0" w:oddVBand="0" w:evenVBand="0" w:oddHBand="1" w:evenHBand="0" w:firstRowFirstColumn="0" w:firstRowLastColumn="0" w:lastRowFirstColumn="0" w:lastRowLastColumn="0"/>
-            </w:pPr>
-            <w:r>
-              <w:t>KW 45</w:t>
-            </w:r>
-          </w:p>
-        </w:tc>
-      </w:tr>
-      <w:tr>
-        <w:tc>
-          <w:tcPr>
-            <w:cnfStyle w:val="001000000000" w:firstRow="0" w:lastRow="0" w:firstColumn="1" w:lastColumn="0" w:oddVBand="0" w:evenVBand="0" w:oddHBand="0" w:evenHBand="0" w:firstRowFirstColumn="0" w:firstRowLastColumn="0" w:lastRowFirstColumn="0" w:lastRowLastColumn="0"/>
-            <w:tcW w:w="2518" w:type="dxa"/>
-          </w:tcPr>
-          <w:p>
-            <w:r>
-              <w:t>... feel free to add things...</w:t>
-            </w:r>
-          </w:p>
-        </w:tc>
-        <w:tc>
-          <w:tcPr>
-            <w:tcW w:w="4111" w:type="dxa"/>
-            <w:tcBorders>
-              <w:right w:val="single" w:sz="4" w:space="0" w:color="auto"/>
-            </w:tcBorders>
-          </w:tcPr>
-          <w:p>
-            <w:pPr>
-              <w:cnfStyle w:val="000000000000" w:firstRow="0" w:lastRow="0" w:firstColumn="0" w:lastColumn="0" w:oddVBand="0" w:evenVBand="0" w:oddHBand="0" w:evenHBand="0" w:firstRowFirstColumn="0" w:firstRowLastColumn="0" w:lastRowFirstColumn="0" w:lastRowLastColumn="0"/>
-            </w:pPr>
-          </w:p>
-        </w:tc>
-        <w:tc>
-          <w:tcPr>
-            <w:tcW w:w="1221" w:type="dxa"/>
-            <w:tcBorders>
-              <w:left w:val="single" w:sz="4" w:space="0" w:color="auto"/>
-            </w:tcBorders>
-          </w:tcPr>
-          <w:p>
-            <w:pPr>
-              <w:cnfStyle w:val="000000000000" w:firstRow="0" w:lastRow="0" w:firstColumn="0" w:lastColumn="0" w:oddVBand="0" w:evenVBand="0" w:oddHBand="0" w:evenHBand="0" w:firstRowFirstColumn="0" w:firstRowLastColumn="0" w:lastRowFirstColumn="0" w:lastRowLastColumn="0"/>
-            </w:pPr>
-          </w:p>
-        </w:tc>
-        <w:tc>
-          <w:tcPr>
-            <w:tcW w:w="1356" w:type="dxa"/>
-            <w:tcBorders>
-              <w:left w:val="single" w:sz="4" w:space="0" w:color="auto"/>
-            </w:tcBorders>
-          </w:tcPr>
-          <w:p>
-            <w:pPr>
-              <w:cnfStyle w:val="000000000000" w:firstRow="0" w:lastRow="0" w:firstColumn="0" w:lastColumn="0" w:oddVBand="0" w:evenVBand="0" w:oddHBand="0" w:evenHBand="0" w:firstRowFirstColumn="0" w:firstRowLastColumn="0" w:lastRowFirstColumn="0" w:lastRowLastColumn="0"/>
             </w:pPr>
           </w:p>
         </w:tc>

</xml_diff>